<commit_message>
Added some extra notes
</commit_message>
<xml_diff>
--- a/Assets/Things to work on.docx
+++ b/Assets/Things to work on.docx
@@ -119,15 +119,7 @@
         <w:t>Add a stagger function to enemies so the player can stop them from moving for an easier hit</w:t>
       </w:r>
       <w:r>
-        <w:t xml:space="preserve">. The enemies are currently way too mobile and twitchy, which would be useful for </w:t>
-      </w:r>
-      <w:proofErr w:type="gramStart"/>
-      <w:r>
-        <w:t>some kind of small</w:t>
-      </w:r>
-      <w:proofErr w:type="gramEnd"/>
-      <w:r>
-        <w:t xml:space="preserve"> weak enemy that jumps around and requires area-of-effect or spreading weaponry but are very annoying to fight with any other weapons.</w:t>
+        <w:t>. The enemies are currently way too mobile and twitchy, which would be useful for some kind of small weak enemy that jumps around and requires area-of-effect or spreading weaponry but are very annoying to fight with any other weapons.</w:t>
       </w:r>
     </w:p>
     <w:p>
@@ -366,6 +358,40 @@
           <w:numId w:val="1"/>
         </w:numPr>
       </w:pPr>
+    </w:p>
+    <w:p/>
+    <w:p/>
+    <w:p>
+      <w:r>
+        <w:t>Lower priority ideas</w:t>
+      </w:r>
+    </w:p>
+    <w:p>
+      <w:pPr>
+        <w:pStyle w:val="ListParagraph"/>
+        <w:numPr>
+          <w:ilvl w:val="0"/>
+          <w:numId w:val="4"/>
+        </w:numPr>
+        <w:spacing w:line="256" w:lineRule="auto"/>
+      </w:pPr>
+      <w:r>
+        <w:lastRenderedPageBreak/>
+        <w:t>Use light code from game jam for visibility based stealth section</w:t>
+      </w:r>
+    </w:p>
+    <w:p>
+      <w:pPr>
+        <w:pStyle w:val="ListParagraph"/>
+        <w:numPr>
+          <w:ilvl w:val="0"/>
+          <w:numId w:val="4"/>
+        </w:numPr>
+        <w:spacing w:line="256" w:lineRule="auto"/>
+      </w:pPr>
+      <w:r>
+        <w:t>Create code for ladder or climbable wall</w:t>
+      </w:r>
     </w:p>
     <w:p/>
     <w:p/>
@@ -718,6 +744,118 @@
       </w:rPr>
     </w:lvl>
   </w:abstractNum>
+  <w:abstractNum w:abstractNumId="3" w15:restartNumberingAfterBreak="0">
+    <w:nsid w:val="69925FAD"/>
+    <w:multiLevelType w:val="hybridMultilevel"/>
+    <w:tmpl w:val="2206B46A"/>
+    <w:lvl w:ilvl="0" w:tplc="38929476">
+      <w:numFmt w:val="bullet"/>
+      <w:lvlText w:val=""/>
+      <w:lvlJc w:val="left"/>
+      <w:pPr>
+        <w:ind w:left="720" w:hanging="360"/>
+      </w:pPr>
+      <w:rPr>
+        <w:rFonts w:ascii="Symbol" w:eastAsiaTheme="minorEastAsia" w:hAnsi="Symbol" w:cstheme="minorBidi" w:hint="default"/>
+      </w:rPr>
+    </w:lvl>
+    <w:lvl w:ilvl="1" w:tplc="0C090003">
+      <w:start w:val="1"/>
+      <w:numFmt w:val="bullet"/>
+      <w:lvlText w:val="o"/>
+      <w:lvlJc w:val="left"/>
+      <w:pPr>
+        <w:ind w:left="1440" w:hanging="360"/>
+      </w:pPr>
+      <w:rPr>
+        <w:rFonts w:ascii="Courier New" w:hAnsi="Courier New" w:cs="Courier New" w:hint="default"/>
+      </w:rPr>
+    </w:lvl>
+    <w:lvl w:ilvl="2" w:tplc="0C090005">
+      <w:start w:val="1"/>
+      <w:numFmt w:val="bullet"/>
+      <w:lvlText w:val=""/>
+      <w:lvlJc w:val="left"/>
+      <w:pPr>
+        <w:ind w:left="2160" w:hanging="360"/>
+      </w:pPr>
+      <w:rPr>
+        <w:rFonts w:ascii="Wingdings" w:hAnsi="Wingdings" w:hint="default"/>
+      </w:rPr>
+    </w:lvl>
+    <w:lvl w:ilvl="3" w:tplc="0C090001">
+      <w:start w:val="1"/>
+      <w:numFmt w:val="bullet"/>
+      <w:lvlText w:val=""/>
+      <w:lvlJc w:val="left"/>
+      <w:pPr>
+        <w:ind w:left="2880" w:hanging="360"/>
+      </w:pPr>
+      <w:rPr>
+        <w:rFonts w:ascii="Symbol" w:hAnsi="Symbol" w:hint="default"/>
+      </w:rPr>
+    </w:lvl>
+    <w:lvl w:ilvl="4" w:tplc="0C090003">
+      <w:start w:val="1"/>
+      <w:numFmt w:val="bullet"/>
+      <w:lvlText w:val="o"/>
+      <w:lvlJc w:val="left"/>
+      <w:pPr>
+        <w:ind w:left="3600" w:hanging="360"/>
+      </w:pPr>
+      <w:rPr>
+        <w:rFonts w:ascii="Courier New" w:hAnsi="Courier New" w:cs="Courier New" w:hint="default"/>
+      </w:rPr>
+    </w:lvl>
+    <w:lvl w:ilvl="5" w:tplc="0C090005">
+      <w:start w:val="1"/>
+      <w:numFmt w:val="bullet"/>
+      <w:lvlText w:val=""/>
+      <w:lvlJc w:val="left"/>
+      <w:pPr>
+        <w:ind w:left="4320" w:hanging="360"/>
+      </w:pPr>
+      <w:rPr>
+        <w:rFonts w:ascii="Wingdings" w:hAnsi="Wingdings" w:hint="default"/>
+      </w:rPr>
+    </w:lvl>
+    <w:lvl w:ilvl="6" w:tplc="0C090001">
+      <w:start w:val="1"/>
+      <w:numFmt w:val="bullet"/>
+      <w:lvlText w:val=""/>
+      <w:lvlJc w:val="left"/>
+      <w:pPr>
+        <w:ind w:left="5040" w:hanging="360"/>
+      </w:pPr>
+      <w:rPr>
+        <w:rFonts w:ascii="Symbol" w:hAnsi="Symbol" w:hint="default"/>
+      </w:rPr>
+    </w:lvl>
+    <w:lvl w:ilvl="7" w:tplc="0C090003">
+      <w:start w:val="1"/>
+      <w:numFmt w:val="bullet"/>
+      <w:lvlText w:val="o"/>
+      <w:lvlJc w:val="left"/>
+      <w:pPr>
+        <w:ind w:left="5760" w:hanging="360"/>
+      </w:pPr>
+      <w:rPr>
+        <w:rFonts w:ascii="Courier New" w:hAnsi="Courier New" w:cs="Courier New" w:hint="default"/>
+      </w:rPr>
+    </w:lvl>
+    <w:lvl w:ilvl="8" w:tplc="0C090005">
+      <w:start w:val="1"/>
+      <w:numFmt w:val="bullet"/>
+      <w:lvlText w:val=""/>
+      <w:lvlJc w:val="left"/>
+      <w:pPr>
+        <w:ind w:left="6480" w:hanging="360"/>
+      </w:pPr>
+      <w:rPr>
+        <w:rFonts w:ascii="Wingdings" w:hAnsi="Wingdings" w:hint="default"/>
+      </w:rPr>
+    </w:lvl>
+  </w:abstractNum>
   <w:num w:numId="1">
     <w:abstractNumId w:val="1"/>
   </w:num>
@@ -726,6 +864,18 @@
   </w:num>
   <w:num w:numId="3">
     <w:abstractNumId w:val="0"/>
+  </w:num>
+  <w:num w:numId="4">
+    <w:abstractNumId w:val="3"/>
+    <w:lvlOverride w:ilvl="0"/>
+    <w:lvlOverride w:ilvl="1"/>
+    <w:lvlOverride w:ilvl="2"/>
+    <w:lvlOverride w:ilvl="3"/>
+    <w:lvlOverride w:ilvl="4"/>
+    <w:lvlOverride w:ilvl="5"/>
+    <w:lvlOverride w:ilvl="6"/>
+    <w:lvlOverride w:ilvl="7"/>
+    <w:lvlOverride w:ilvl="8"/>
   </w:num>
 </w:numbering>
 </file>

</xml_diff>

<commit_message>
Forgot to save a file before uploading
</commit_message>
<xml_diff>
--- a/Assets/Things to work on.docx
+++ b/Assets/Things to work on.docx
@@ -48,6 +48,188 @@
           <w:sz w:val="32"/>
           <w:szCs w:val="32"/>
         </w:rPr>
+        <w:t>Essentials for good looking demo for portfolio</w:t>
+      </w:r>
+    </w:p>
+    <w:p>
+      <w:pPr>
+        <w:pStyle w:val="ListParagraph"/>
+        <w:numPr>
+          <w:ilvl w:val="0"/>
+          <w:numId w:val="5"/>
+        </w:numPr>
+      </w:pPr>
+      <w:r>
+        <w:t>Polish up AI so its behaviour looks nice and it’s easy to hit</w:t>
+      </w:r>
+    </w:p>
+    <w:p>
+      <w:pPr>
+        <w:pStyle w:val="ListParagraph"/>
+        <w:numPr>
+          <w:ilvl w:val="0"/>
+          <w:numId w:val="5"/>
+        </w:numPr>
+      </w:pPr>
+      <w:r>
+        <w:t>Make enemy animations look nicer</w:t>
+      </w:r>
+    </w:p>
+    <w:p>
+      <w:pPr>
+        <w:pStyle w:val="ListParagraph"/>
+        <w:numPr>
+          <w:ilvl w:val="0"/>
+          <w:numId w:val="5"/>
+        </w:numPr>
+      </w:pPr>
+      <w:r>
+        <w:t>Implement proper 3D models for guns</w:t>
+      </w:r>
+    </w:p>
+    <w:p>
+      <w:pPr>
+        <w:pStyle w:val="ListParagraph"/>
+        <w:numPr>
+          <w:ilvl w:val="0"/>
+          <w:numId w:val="5"/>
+        </w:numPr>
+      </w:pPr>
+      <w:r>
+        <w:t>Working melee attack</w:t>
+      </w:r>
+    </w:p>
+    <w:p>
+      <w:pPr>
+        <w:pStyle w:val="ListParagraph"/>
+        <w:numPr>
+          <w:ilvl w:val="0"/>
+          <w:numId w:val="5"/>
+        </w:numPr>
+      </w:pPr>
+      <w:r>
+        <w:t>Make options menu work properly</w:t>
+      </w:r>
+    </w:p>
+    <w:p>
+      <w:pPr>
+        <w:pStyle w:val="ListParagraph"/>
+        <w:numPr>
+          <w:ilvl w:val="0"/>
+          <w:numId w:val="5"/>
+        </w:numPr>
+      </w:pPr>
+      <w:r>
+        <w:t>Multiple levels with proper environments</w:t>
+      </w:r>
+    </w:p>
+    <w:p>
+      <w:pPr>
+        <w:pStyle w:val="ListParagraph"/>
+        <w:numPr>
+          <w:ilvl w:val="0"/>
+          <w:numId w:val="6"/>
+        </w:numPr>
+      </w:pPr>
+      <w:r>
+        <w:t xml:space="preserve">Use </w:t>
+      </w:r>
+      <w:proofErr w:type="spellStart"/>
+      <w:r>
+        <w:t>ProBuilder</w:t>
+      </w:r>
+      <w:proofErr w:type="spellEnd"/>
+    </w:p>
+    <w:p>
+      <w:pPr>
+        <w:pStyle w:val="ListParagraph"/>
+        <w:numPr>
+          <w:ilvl w:val="0"/>
+          <w:numId w:val="6"/>
+        </w:numPr>
+      </w:pPr>
+      <w:r>
+        <w:t>Figure out what environments I need</w:t>
+      </w:r>
+    </w:p>
+    <w:p>
+      <w:pPr>
+        <w:pStyle w:val="ListParagraph"/>
+        <w:numPr>
+          <w:ilvl w:val="0"/>
+          <w:numId w:val="5"/>
+        </w:numPr>
+      </w:pPr>
+    </w:p>
+    <w:p>
+      <w:pPr>
+        <w:pStyle w:val="ListParagraph"/>
+        <w:numPr>
+          <w:ilvl w:val="0"/>
+          <w:numId w:val="5"/>
+        </w:numPr>
+      </w:pPr>
+      <w:r>
+        <w:t>Level selector in main menu</w:t>
+      </w:r>
+    </w:p>
+    <w:p>
+      <w:pPr>
+        <w:pStyle w:val="ListParagraph"/>
+        <w:numPr>
+          <w:ilvl w:val="0"/>
+          <w:numId w:val="5"/>
+        </w:numPr>
+      </w:pPr>
+      <w:r>
+        <w:t>Game complete screen</w:t>
+      </w:r>
+    </w:p>
+    <w:p>
+      <w:pPr>
+        <w:pStyle w:val="ListParagraph"/>
+        <w:numPr>
+          <w:ilvl w:val="0"/>
+          <w:numId w:val="5"/>
+        </w:numPr>
+      </w:pPr>
+      <w:r>
+        <w:t>Save function? (If not for full game stats, at least for the levels completed)</w:t>
+      </w:r>
+    </w:p>
+    <w:p>
+      <w:pPr>
+        <w:pStyle w:val="ListParagraph"/>
+        <w:numPr>
+          <w:ilvl w:val="0"/>
+          <w:numId w:val="5"/>
+        </w:numPr>
+      </w:pPr>
+      <w:r>
+        <w:t>Clean up deprecated old scripts</w:t>
+      </w:r>
+    </w:p>
+    <w:p/>
+    <w:p/>
+    <w:p/>
+    <w:p/>
+    <w:p/>
+    <w:p>
+      <w:pPr>
+        <w:rPr>
+          <w:b/>
+          <w:bCs/>
+          <w:sz w:val="32"/>
+          <w:szCs w:val="32"/>
+        </w:rPr>
+      </w:pPr>
+      <w:r>
+        <w:rPr>
+          <w:b/>
+          <w:bCs/>
+          <w:sz w:val="32"/>
+          <w:szCs w:val="32"/>
+        </w:rPr>
         <w:t>AI</w:t>
       </w:r>
     </w:p>
@@ -119,7 +301,15 @@
         <w:t>Add a stagger function to enemies so the player can stop them from moving for an easier hit</w:t>
       </w:r>
       <w:r>
-        <w:t>. The enemies are currently way too mobile and twitchy, which would be useful for some kind of small weak enemy that jumps around and requires area-of-effect or spreading weaponry but are very annoying to fight with any other weapons.</w:t>
+        <w:t xml:space="preserve">. The enemies are currently way too mobile and twitchy, which would be useful for </w:t>
+      </w:r>
+      <w:proofErr w:type="gramStart"/>
+      <w:r>
+        <w:t>some kind of small</w:t>
+      </w:r>
+      <w:proofErr w:type="gramEnd"/>
+      <w:r>
+        <w:t xml:space="preserve"> weak enemy that jumps around and requires area-of-effect or spreading weaponry but are very annoying to fight with any other weapons.</w:t>
       </w:r>
     </w:p>
     <w:p>
@@ -162,19 +352,8 @@
         </w:numPr>
       </w:pPr>
       <w:r>
+        <w:lastRenderedPageBreak/>
         <w:t>Fix problem where the player’s camera sensitivity drops to zero while using the rifle scoped and in full-auto mode</w:t>
-      </w:r>
-    </w:p>
-    <w:p>
-      <w:pPr>
-        <w:pStyle w:val="ListParagraph"/>
-        <w:numPr>
-          <w:ilvl w:val="0"/>
-          <w:numId w:val="1"/>
-        </w:numPr>
-      </w:pPr>
-      <w:r>
-        <w:t>Fix the ammunition inventory so it updates properly when I want to add or remove different ammunition types. I might have to remake this from scratch.</w:t>
       </w:r>
     </w:p>
     <w:p>
@@ -376,7 +555,6 @@
         <w:spacing w:line="256" w:lineRule="auto"/>
       </w:pPr>
       <w:r>
-        <w:lastRenderedPageBreak/>
         <w:t>Use light code from game jam for visibility based stealth section</w:t>
       </w:r>
     </w:p>
@@ -521,6 +699,119 @@
     </w:lvl>
   </w:abstractNum>
   <w:abstractNum w:abstractNumId="1" w15:restartNumberingAfterBreak="0">
+    <w:nsid w:val="286F68CF"/>
+    <w:multiLevelType w:val="hybridMultilevel"/>
+    <w:tmpl w:val="ECA291A2"/>
+    <w:lvl w:ilvl="0" w:tplc="32068564">
+      <w:start w:val="220"/>
+      <w:numFmt w:val="bullet"/>
+      <w:lvlText w:val=""/>
+      <w:lvlJc w:val="left"/>
+      <w:pPr>
+        <w:ind w:left="720" w:hanging="360"/>
+      </w:pPr>
+      <w:rPr>
+        <w:rFonts w:ascii="Symbol" w:eastAsiaTheme="minorEastAsia" w:hAnsi="Symbol" w:cstheme="minorBidi" w:hint="default"/>
+      </w:rPr>
+    </w:lvl>
+    <w:lvl w:ilvl="1" w:tplc="0C090003" w:tentative="1">
+      <w:start w:val="1"/>
+      <w:numFmt w:val="bullet"/>
+      <w:lvlText w:val="o"/>
+      <w:lvlJc w:val="left"/>
+      <w:pPr>
+        <w:ind w:left="1440" w:hanging="360"/>
+      </w:pPr>
+      <w:rPr>
+        <w:rFonts w:ascii="Courier New" w:hAnsi="Courier New" w:cs="Courier New" w:hint="default"/>
+      </w:rPr>
+    </w:lvl>
+    <w:lvl w:ilvl="2" w:tplc="0C090005" w:tentative="1">
+      <w:start w:val="1"/>
+      <w:numFmt w:val="bullet"/>
+      <w:lvlText w:val=""/>
+      <w:lvlJc w:val="left"/>
+      <w:pPr>
+        <w:ind w:left="2160" w:hanging="360"/>
+      </w:pPr>
+      <w:rPr>
+        <w:rFonts w:ascii="Wingdings" w:hAnsi="Wingdings" w:hint="default"/>
+      </w:rPr>
+    </w:lvl>
+    <w:lvl w:ilvl="3" w:tplc="0C090001" w:tentative="1">
+      <w:start w:val="1"/>
+      <w:numFmt w:val="bullet"/>
+      <w:lvlText w:val=""/>
+      <w:lvlJc w:val="left"/>
+      <w:pPr>
+        <w:ind w:left="2880" w:hanging="360"/>
+      </w:pPr>
+      <w:rPr>
+        <w:rFonts w:ascii="Symbol" w:hAnsi="Symbol" w:hint="default"/>
+      </w:rPr>
+    </w:lvl>
+    <w:lvl w:ilvl="4" w:tplc="0C090003" w:tentative="1">
+      <w:start w:val="1"/>
+      <w:numFmt w:val="bullet"/>
+      <w:lvlText w:val="o"/>
+      <w:lvlJc w:val="left"/>
+      <w:pPr>
+        <w:ind w:left="3600" w:hanging="360"/>
+      </w:pPr>
+      <w:rPr>
+        <w:rFonts w:ascii="Courier New" w:hAnsi="Courier New" w:cs="Courier New" w:hint="default"/>
+      </w:rPr>
+    </w:lvl>
+    <w:lvl w:ilvl="5" w:tplc="0C090005" w:tentative="1">
+      <w:start w:val="1"/>
+      <w:numFmt w:val="bullet"/>
+      <w:lvlText w:val=""/>
+      <w:lvlJc w:val="left"/>
+      <w:pPr>
+        <w:ind w:left="4320" w:hanging="360"/>
+      </w:pPr>
+      <w:rPr>
+        <w:rFonts w:ascii="Wingdings" w:hAnsi="Wingdings" w:hint="default"/>
+      </w:rPr>
+    </w:lvl>
+    <w:lvl w:ilvl="6" w:tplc="0C090001" w:tentative="1">
+      <w:start w:val="1"/>
+      <w:numFmt w:val="bullet"/>
+      <w:lvlText w:val=""/>
+      <w:lvlJc w:val="left"/>
+      <w:pPr>
+        <w:ind w:left="5040" w:hanging="360"/>
+      </w:pPr>
+      <w:rPr>
+        <w:rFonts w:ascii="Symbol" w:hAnsi="Symbol" w:hint="default"/>
+      </w:rPr>
+    </w:lvl>
+    <w:lvl w:ilvl="7" w:tplc="0C090003" w:tentative="1">
+      <w:start w:val="1"/>
+      <w:numFmt w:val="bullet"/>
+      <w:lvlText w:val="o"/>
+      <w:lvlJc w:val="left"/>
+      <w:pPr>
+        <w:ind w:left="5760" w:hanging="360"/>
+      </w:pPr>
+      <w:rPr>
+        <w:rFonts w:ascii="Courier New" w:hAnsi="Courier New" w:cs="Courier New" w:hint="default"/>
+      </w:rPr>
+    </w:lvl>
+    <w:lvl w:ilvl="8" w:tplc="0C090005" w:tentative="1">
+      <w:start w:val="1"/>
+      <w:numFmt w:val="bullet"/>
+      <w:lvlText w:val=""/>
+      <w:lvlJc w:val="left"/>
+      <w:pPr>
+        <w:ind w:left="6480" w:hanging="360"/>
+      </w:pPr>
+      <w:rPr>
+        <w:rFonts w:ascii="Wingdings" w:hAnsi="Wingdings" w:hint="default"/>
+      </w:rPr>
+    </w:lvl>
+  </w:abstractNum>
+  <w:abstractNum w:abstractNumId="2" w15:restartNumberingAfterBreak="0">
     <w:nsid w:val="4C3855DF"/>
     <w:multiLevelType w:val="hybridMultilevel"/>
     <w:tmpl w:val="4ADC3416"/>
@@ -632,7 +923,7 @@
       </w:rPr>
     </w:lvl>
   </w:abstractNum>
-  <w:abstractNum w:abstractNumId="2" w15:restartNumberingAfterBreak="0">
+  <w:abstractNum w:abstractNumId="3" w15:restartNumberingAfterBreak="0">
     <w:nsid w:val="553B06AF"/>
     <w:multiLevelType w:val="hybridMultilevel"/>
     <w:tmpl w:val="5B424B54"/>
@@ -744,7 +1035,120 @@
       </w:rPr>
     </w:lvl>
   </w:abstractNum>
-  <w:abstractNum w:abstractNumId="3" w15:restartNumberingAfterBreak="0">
+  <w:abstractNum w:abstractNumId="4" w15:restartNumberingAfterBreak="0">
+    <w:nsid w:val="5D6E20AB"/>
+    <w:multiLevelType w:val="hybridMultilevel"/>
+    <w:tmpl w:val="7AE64698"/>
+    <w:lvl w:ilvl="0" w:tplc="352C405C">
+      <w:start w:val="220"/>
+      <w:numFmt w:val="bullet"/>
+      <w:lvlText w:val="-"/>
+      <w:lvlJc w:val="left"/>
+      <w:pPr>
+        <w:ind w:left="1080" w:hanging="360"/>
+      </w:pPr>
+      <w:rPr>
+        <w:rFonts w:ascii="Calibri" w:eastAsiaTheme="minorEastAsia" w:hAnsi="Calibri" w:cs="Calibri" w:hint="default"/>
+      </w:rPr>
+    </w:lvl>
+    <w:lvl w:ilvl="1" w:tplc="0C090003" w:tentative="1">
+      <w:start w:val="1"/>
+      <w:numFmt w:val="bullet"/>
+      <w:lvlText w:val="o"/>
+      <w:lvlJc w:val="left"/>
+      <w:pPr>
+        <w:ind w:left="1800" w:hanging="360"/>
+      </w:pPr>
+      <w:rPr>
+        <w:rFonts w:ascii="Courier New" w:hAnsi="Courier New" w:cs="Courier New" w:hint="default"/>
+      </w:rPr>
+    </w:lvl>
+    <w:lvl w:ilvl="2" w:tplc="0C090005" w:tentative="1">
+      <w:start w:val="1"/>
+      <w:numFmt w:val="bullet"/>
+      <w:lvlText w:val=""/>
+      <w:lvlJc w:val="left"/>
+      <w:pPr>
+        <w:ind w:left="2520" w:hanging="360"/>
+      </w:pPr>
+      <w:rPr>
+        <w:rFonts w:ascii="Wingdings" w:hAnsi="Wingdings" w:hint="default"/>
+      </w:rPr>
+    </w:lvl>
+    <w:lvl w:ilvl="3" w:tplc="0C090001" w:tentative="1">
+      <w:start w:val="1"/>
+      <w:numFmt w:val="bullet"/>
+      <w:lvlText w:val=""/>
+      <w:lvlJc w:val="left"/>
+      <w:pPr>
+        <w:ind w:left="3240" w:hanging="360"/>
+      </w:pPr>
+      <w:rPr>
+        <w:rFonts w:ascii="Symbol" w:hAnsi="Symbol" w:hint="default"/>
+      </w:rPr>
+    </w:lvl>
+    <w:lvl w:ilvl="4" w:tplc="0C090003" w:tentative="1">
+      <w:start w:val="1"/>
+      <w:numFmt w:val="bullet"/>
+      <w:lvlText w:val="o"/>
+      <w:lvlJc w:val="left"/>
+      <w:pPr>
+        <w:ind w:left="3960" w:hanging="360"/>
+      </w:pPr>
+      <w:rPr>
+        <w:rFonts w:ascii="Courier New" w:hAnsi="Courier New" w:cs="Courier New" w:hint="default"/>
+      </w:rPr>
+    </w:lvl>
+    <w:lvl w:ilvl="5" w:tplc="0C090005" w:tentative="1">
+      <w:start w:val="1"/>
+      <w:numFmt w:val="bullet"/>
+      <w:lvlText w:val=""/>
+      <w:lvlJc w:val="left"/>
+      <w:pPr>
+        <w:ind w:left="4680" w:hanging="360"/>
+      </w:pPr>
+      <w:rPr>
+        <w:rFonts w:ascii="Wingdings" w:hAnsi="Wingdings" w:hint="default"/>
+      </w:rPr>
+    </w:lvl>
+    <w:lvl w:ilvl="6" w:tplc="0C090001" w:tentative="1">
+      <w:start w:val="1"/>
+      <w:numFmt w:val="bullet"/>
+      <w:lvlText w:val=""/>
+      <w:lvlJc w:val="left"/>
+      <w:pPr>
+        <w:ind w:left="5400" w:hanging="360"/>
+      </w:pPr>
+      <w:rPr>
+        <w:rFonts w:ascii="Symbol" w:hAnsi="Symbol" w:hint="default"/>
+      </w:rPr>
+    </w:lvl>
+    <w:lvl w:ilvl="7" w:tplc="0C090003" w:tentative="1">
+      <w:start w:val="1"/>
+      <w:numFmt w:val="bullet"/>
+      <w:lvlText w:val="o"/>
+      <w:lvlJc w:val="left"/>
+      <w:pPr>
+        <w:ind w:left="6120" w:hanging="360"/>
+      </w:pPr>
+      <w:rPr>
+        <w:rFonts w:ascii="Courier New" w:hAnsi="Courier New" w:cs="Courier New" w:hint="default"/>
+      </w:rPr>
+    </w:lvl>
+    <w:lvl w:ilvl="8" w:tplc="0C090005" w:tentative="1">
+      <w:start w:val="1"/>
+      <w:numFmt w:val="bullet"/>
+      <w:lvlText w:val=""/>
+      <w:lvlJc w:val="left"/>
+      <w:pPr>
+        <w:ind w:left="6840" w:hanging="360"/>
+      </w:pPr>
+      <w:rPr>
+        <w:rFonts w:ascii="Wingdings" w:hAnsi="Wingdings" w:hint="default"/>
+      </w:rPr>
+    </w:lvl>
+  </w:abstractNum>
+  <w:abstractNum w:abstractNumId="5" w15:restartNumberingAfterBreak="0">
     <w:nsid w:val="69925FAD"/>
     <w:multiLevelType w:val="hybridMultilevel"/>
     <w:tmpl w:val="2206B46A"/>
@@ -857,25 +1261,22 @@
     </w:lvl>
   </w:abstractNum>
   <w:num w:numId="1">
-    <w:abstractNumId w:val="1"/>
+    <w:abstractNumId w:val="2"/>
   </w:num>
   <w:num w:numId="2">
-    <w:abstractNumId w:val="2"/>
+    <w:abstractNumId w:val="3"/>
   </w:num>
   <w:num w:numId="3">
     <w:abstractNumId w:val="0"/>
   </w:num>
   <w:num w:numId="4">
-    <w:abstractNumId w:val="3"/>
-    <w:lvlOverride w:ilvl="0"/>
-    <w:lvlOverride w:ilvl="1"/>
-    <w:lvlOverride w:ilvl="2"/>
-    <w:lvlOverride w:ilvl="3"/>
-    <w:lvlOverride w:ilvl="4"/>
-    <w:lvlOverride w:ilvl="5"/>
-    <w:lvlOverride w:ilvl="6"/>
-    <w:lvlOverride w:ilvl="7"/>
-    <w:lvlOverride w:ilvl="8"/>
+    <w:abstractNumId w:val="5"/>
+  </w:num>
+  <w:num w:numId="5">
+    <w:abstractNumId w:val="1"/>
+  </w:num>
+  <w:num w:numId="6">
+    <w:abstractNumId w:val="4"/>
   </w:num>
 </w:numbering>
 </file>

</xml_diff>